<commit_message>
redesign metros and transport UIs
</commit_message>
<xml_diff>
--- a/DevFiles/Description of Sound Events Generation Algorithm for Virtual Music Arcade.docx
+++ b/DevFiles/Description of Sound Events Generation Algorithm for Virtual Music Arcade.docx
@@ -17,7 +17,12 @@
     </w:p>
     <w:p>
       <w:r>
-        <w:t>Facts:</w:t>
+        <w:t>Patch Structure</w:t>
+      </w:r>
+      <w:bookmarkStart w:id="0" w:name="_GoBack"/>
+      <w:bookmarkEnd w:id="0"/>
+      <w:r>
+        <w:t>:</w:t>
       </w:r>
     </w:p>
     <w:p>
@@ -25,15 +30,7 @@
         <w:ind w:left="360"/>
       </w:pPr>
       <w:r>
-        <w:t xml:space="preserve">Individual sounds are deployed from </w:t>
-      </w:r>
-      <w:proofErr w:type="spellStart"/>
-      <w:r>
-        <w:t>Kontakt</w:t>
-      </w:r>
-      <w:proofErr w:type="spellEnd"/>
-      <w:r>
-        <w:t xml:space="preserve"> 5 instruments in a multi-rack plugin hosted in Max.</w:t>
+        <w:t>Individual sounds are deployed from Kontakt 5 instruments in a multi-rack plugin hosted in Max.</w:t>
       </w:r>
     </w:p>
     <w:p>
@@ -41,51 +38,42 @@
         <w:ind w:left="360"/>
       </w:pPr>
       <w:r>
-        <w:t xml:space="preserve">There are two inputs to the </w:t>
-      </w:r>
-      <w:proofErr w:type="spellStart"/>
-      <w:r>
-        <w:t>Kontakt</w:t>
-      </w:r>
-      <w:proofErr w:type="spellEnd"/>
-      <w:r>
-        <w:t xml:space="preserve"> 5 plugin, using wireless send/receive objects </w:t>
-      </w:r>
-      <w:proofErr w:type="spellStart"/>
+        <w:t xml:space="preserve">There are two inputs to the Kontakt 5 plugin, using wireless send/receive </w:t>
+      </w:r>
+      <w:r>
+        <w:t>functions:</w:t>
+      </w:r>
+      <w:r>
+        <w:t xml:space="preserve"> </w:t>
+      </w:r>
       <w:r>
         <w:rPr>
           <w:rFonts w:ascii="Arial" w:hAnsi="Arial"/>
           <w:sz w:val="20"/>
           <w:szCs w:val="20"/>
         </w:rPr>
-        <w:t>HostAutoInput</w:t>
-      </w:r>
-      <w:proofErr w:type="spellEnd"/>
+        <w:t>VSTin.VMA</w:t>
+      </w:r>
       <w:r>
         <w:t xml:space="preserve"> and </w:t>
       </w:r>
-      <w:proofErr w:type="spellStart"/>
       <w:r>
         <w:rPr>
           <w:rFonts w:ascii="Arial" w:hAnsi="Arial"/>
           <w:sz w:val="20"/>
           <w:szCs w:val="20"/>
         </w:rPr>
-        <w:t>MIDIinput</w:t>
-      </w:r>
-      <w:proofErr w:type="spellEnd"/>
-      <w:r>
-        <w:t xml:space="preserve">.  There is a plugin output for MIDI events generated by </w:t>
-      </w:r>
-      <w:proofErr w:type="spellStart"/>
-      <w:r>
-        <w:t>Kontakt</w:t>
-      </w:r>
-      <w:proofErr w:type="spellEnd"/>
-      <w:r>
-        <w:t xml:space="preserve"> accessible through s/r object </w:t>
-      </w:r>
-      <w:proofErr w:type="spellStart"/>
+        <w:t>VSTMIDIin.VMA</w:t>
+      </w:r>
+      <w:r>
+        <w:t xml:space="preserve">.  There is a plugin output for MIDI events generated by Kontakt accessible through s/r </w:t>
+      </w:r>
+      <w:r>
+        <w:t>name</w:t>
+      </w:r>
+      <w:r>
+        <w:t xml:space="preserve"> </w:t>
+      </w:r>
       <w:r>
         <w:rPr>
           <w:rFonts w:ascii="Arial" w:hAnsi="Arial"/>
@@ -94,7 +82,14 @@
         </w:rPr>
         <w:t>VSTMIDIout</w:t>
       </w:r>
-      <w:proofErr w:type="spellEnd"/>
+      <w:r>
+        <w:rPr>
+          <w:rFonts w:ascii="Arial" w:hAnsi="Arial"/>
+          <w:sz w:val="20"/>
+          <w:szCs w:val="20"/>
+        </w:rPr>
+        <w:t>.VMA</w:t>
+      </w:r>
       <w:r>
         <w:t xml:space="preserve">.  </w:t>
       </w:r>
@@ -107,24 +102,105 @@
           <w:numId w:val="1"/>
         </w:numPr>
       </w:pPr>
-      <w:proofErr w:type="spellStart"/>
       <w:r>
         <w:rPr>
           <w:rFonts w:ascii="Arial" w:hAnsi="Arial"/>
           <w:sz w:val="20"/>
           <w:szCs w:val="20"/>
         </w:rPr>
-        <w:t>HostAutoInput</w:t>
-      </w:r>
-      <w:proofErr w:type="spellEnd"/>
+        <w:t>VSTin.VMA</w:t>
+      </w:r>
       <w:r>
         <w:t xml:space="preserve"> </w:t>
       </w:r>
       <w:r>
-        <w:t xml:space="preserve">expects </w:t>
-      </w:r>
-      <w:bookmarkStart w:id="0" w:name="_GoBack"/>
-      <w:bookmarkEnd w:id="0"/>
+        <w:t xml:space="preserve">is </w:t>
+      </w:r>
+      <w:r>
+        <w:t xml:space="preserve">a direct input to the VST~ object; all messages must be completely formatted to conform to the </w:t>
+      </w:r>
+      <w:r>
+        <w:rPr>
+          <w:rFonts w:ascii="Arial" w:hAnsi="Arial"/>
+        </w:rPr>
+        <w:t>vst~</w:t>
+      </w:r>
+      <w:r>
+        <w:t xml:space="preserve"> left input prior to being sent.</w:t>
+      </w:r>
+    </w:p>
+    <w:p>
+      <w:pPr>
+        <w:pStyle w:val="ListParagraph"/>
+        <w:numPr>
+          <w:ilvl w:val="0"/>
+          <w:numId w:val="1"/>
+        </w:numPr>
+        <w:rPr>
+          <w:szCs w:val="22"/>
+        </w:rPr>
+      </w:pPr>
+      <w:r>
+        <w:rPr>
+          <w:rFonts w:ascii="Arial" w:hAnsi="Arial"/>
+          <w:sz w:val="20"/>
+          <w:szCs w:val="20"/>
+        </w:rPr>
+        <w:t xml:space="preserve">VSTMIDIin.VMA </w:t>
+      </w:r>
+      <w:r>
+        <w:rPr>
+          <w:szCs w:val="22"/>
+        </w:rPr>
+        <w:t>will prepend “midievent” as required by</w:t>
+      </w:r>
+      <w:r>
+        <w:rPr>
+          <w:rFonts w:ascii="Arial" w:hAnsi="Arial"/>
+          <w:sz w:val="20"/>
+          <w:szCs w:val="20"/>
+        </w:rPr>
+        <w:t xml:space="preserve"> </w:t>
+      </w:r>
+      <w:r>
+        <w:rPr>
+          <w:rFonts w:ascii="Arial" w:hAnsi="Arial"/>
+        </w:rPr>
+        <w:t>vst~</w:t>
+      </w:r>
+      <w:r>
+        <w:rPr>
+          <w:rFonts w:ascii="Arial" w:hAnsi="Arial"/>
+          <w:sz w:val="20"/>
+          <w:szCs w:val="20"/>
+        </w:rPr>
+        <w:t xml:space="preserve"> </w:t>
+      </w:r>
+      <w:r>
+        <w:rPr>
+          <w:szCs w:val="22"/>
+        </w:rPr>
+        <w:t xml:space="preserve">for raw MIDI messages.  Prepare these as integer lists, for example </w:t>
+      </w:r>
+      <w:r>
+        <w:rPr>
+          <w:szCs w:val="22"/>
+        </w:rPr>
+        <w:t>144 60 127 (note on, C3, max velocity)</w:t>
+      </w:r>
+    </w:p>
+    <w:p>
+      <w:pPr>
+        <w:rPr>
+          <w:szCs w:val="22"/>
+        </w:rPr>
+      </w:pPr>
+      <w:r>
+        <w:rPr>
+          <w:szCs w:val="22"/>
+        </w:rPr>
+        <w:t>Runtime</w:t>
+      </w:r>
     </w:p>
     <w:sectPr>
       <w:pgSz w:w="12240" w:h="15840"/>

</xml_diff>